<commit_message>
Section & Preferences description added
Description for section and preferences entities added, and attributes
added to the domain model accordingly.
</commit_message>
<xml_diff>
--- a/Documentation/System Description.docx
+++ b/Documentation/System Description.docx
@@ -72,46 +72,102 @@
       <w:r>
         <w:t xml:space="preserve"> The Scheduler is the entity encapsulating the entire Web application. This will be the center of the user’s schedule building process. Once logged in, the user will be able to choose their own courses and sections, view and modify their schedule, and input their preferences in order to build a schedule based on those preferences. The user will also be able to view their course sequence suggested by their program, and will be able to view their student record to view the courses that they have already taken. </w:t>
       </w:r>
+    </w:p>
+    <w:p>
+      <w:pPr>
+        <w:rPr>
+          <w:u w:val="single"/>
+        </w:rPr>
+      </w:pPr>
+      <w:r>
+        <w:rPr>
+          <w:u w:val="single"/>
+        </w:rPr>
+        <w:t>DLO 5: Courses:</w:t>
+      </w:r>
+    </w:p>
+    <w:p>
+      <w:r>
+        <w:rPr>
+          <w:u w:val="single"/>
+        </w:rPr>
+        <w:t>DLO 6: Section:</w:t>
+      </w:r>
+      <w:r>
+        <w:rPr>
+          <w:u w:val="single"/>
+        </w:rPr>
+        <w:t xml:space="preserve"> </w:t>
+      </w:r>
+      <w:r>
+        <w:t xml:space="preserve">The section of a course, managed by an administrator, is an entity representing </w:t>
+      </w:r>
+      <w:r>
+        <w:t xml:space="preserve">a </w:t>
+      </w:r>
+      <w:r>
+        <w:t>timeslot</w:t>
+      </w:r>
+      <w:r>
+        <w:t>s</w:t>
+      </w:r>
+      <w:r>
+        <w:t xml:space="preserve"> at which students can attend a course given</w:t>
+      </w:r>
+      <w:r>
+        <w:t xml:space="preserve"> by an</w:t>
+      </w:r>
+      <w:r>
+        <w:t xml:space="preserve"> instructor in a </w:t>
+      </w:r>
+      <w:r>
+        <w:t>certain</w:t>
+      </w:r>
+      <w:r>
+        <w:t xml:space="preserve"> classroom. A section hold</w:t>
+      </w:r>
       <w:bookmarkStart w:id="0" w:name="_GoBack"/>
       <w:bookmarkEnd w:id="0"/>
-    </w:p>
-    <w:p>
-      <w:pPr>
-        <w:rPr>
-          <w:u w:val="single"/>
-        </w:rPr>
-      </w:pPr>
-      <w:r>
-        <w:rPr>
-          <w:u w:val="single"/>
-        </w:rPr>
-        <w:t>DLO 5: Courses:</w:t>
-      </w:r>
-    </w:p>
-    <w:p>
-      <w:pPr>
-        <w:rPr>
-          <w:u w:val="single"/>
-        </w:rPr>
-      </w:pPr>
-      <w:r>
-        <w:rPr>
-          <w:u w:val="single"/>
-        </w:rPr>
-        <w:t>DLO 6: Section:</w:t>
-      </w:r>
-    </w:p>
-    <w:p>
-      <w:pPr>
-        <w:rPr>
-          <w:u w:val="single"/>
-        </w:rPr>
-      </w:pPr>
+      <w:r>
+        <w:t>s as information its section number, the full name of the instructor teaching the course, the times</w:t>
+      </w:r>
+      <w:r>
+        <w:t xml:space="preserve"> and the classroom numbers</w:t>
+      </w:r>
+      <w:r>
+        <w:t xml:space="preserve"> at which the lectures, laboratories and tutorials are held</w:t>
+      </w:r>
+      <w:r>
+        <w:t>.</w:t>
+      </w:r>
+    </w:p>
+    <w:p>
       <w:r>
         <w:rPr>
           <w:u w:val="single"/>
         </w:rPr>
         <w:t>DLO 7: Preferences:</w:t>
+      </w:r>
+      <w:r>
+        <w:rPr>
+          <w:u w:val="single"/>
+        </w:rPr>
+        <w:t xml:space="preserve"> </w:t>
+      </w:r>
+      <w:r>
+        <w:t>The preferences of a student consist of a set of filters to be applied when generating the student’s class schedule.</w:t>
+      </w:r>
+      <w:r>
+        <w:t xml:space="preserve"> </w:t>
+      </w:r>
+      <w:r>
+        <w:t xml:space="preserve">Examples of </w:t>
+      </w:r>
+      <w:r>
+        <w:t xml:space="preserve">possible </w:t>
+      </w:r>
+      <w:r>
+        <w:t>preferences include a filter to allow students to choose whether they prefer morning or afternoon classes, a set of days on which they wish to have less classes, and their preferred instructor.</w:t>
       </w:r>
     </w:p>
     <w:p>

</xml_diff>